<commit_message>
Operation: Finished@exec 3 minutes and 15 secs
</commit_message>
<xml_diff>
--- a/CECS 341 Project 2/Proj2.docx
+++ b/CECS 341 Project 2/Proj2.docx
@@ -1,6 +1,6 @@
 
 <file path=word/document.xml><?xml version="1.0" encoding="utf-8"?>
-<w:document xmlns:wpc="http://schemas.microsoft.com/office/word/2010/wordprocessingCanvas" xmlns:mc="http://schemas.openxmlformats.org/markup-compatibility/2006" xmlns:o="urn:schemas-microsoft-com:office:office" xmlns:r="http://schemas.openxmlformats.org/officeDocument/2006/relationships" xmlns:m="http://schemas.openxmlformats.org/officeDocument/2006/math" xmlns:v="urn:schemas-microsoft-com:vml" xmlns:wp14="http://schemas.microsoft.com/office/word/2010/wordprocessingDrawing" xmlns:wp="http://schemas.openxmlformats.org/drawingml/2006/wordprocessingDrawing" xmlns:w10="urn:schemas-microsoft-com:office:word" xmlns:w="http://schemas.openxmlformats.org/wordprocessingml/2006/main" xmlns:w14="http://schemas.microsoft.com/office/word/2010/wordml" xmlns:w15="http://schemas.microsoft.com/office/word/2012/wordml" xmlns:wpg="http://schemas.microsoft.com/office/word/2010/wordprocessingGroup" xmlns:wpi="http://schemas.microsoft.com/office/word/2010/wordprocessingInk" xmlns:wne="http://schemas.microsoft.com/office/word/2006/wordml" xmlns:wps="http://schemas.microsoft.com/office/word/2010/wordprocessingShape" mc:Ignorable="w14 w15 wp14">
+<w:document xmlns:wpc="http://schemas.microsoft.com/office/word/2010/wordprocessingCanvas" xmlns:cx="http://schemas.microsoft.com/office/drawing/2014/chartex" xmlns:cx1="http://schemas.microsoft.com/office/drawing/2015/9/8/chartex" xmlns:cx2="http://schemas.microsoft.com/office/drawing/2015/10/21/chartex" xmlns:cx3="http://schemas.microsoft.com/office/drawing/2016/5/9/chartex" xmlns:cx4="http://schemas.microsoft.com/office/drawing/2016/5/10/chartex" xmlns:cx5="http://schemas.microsoft.com/office/drawing/2016/5/11/chartex" xmlns:mc="http://schemas.openxmlformats.org/markup-compatibility/2006" xmlns:o="urn:schemas-microsoft-com:office:office" xmlns:r="http://schemas.openxmlformats.org/officeDocument/2006/relationships" xmlns:m="http://schemas.openxmlformats.org/officeDocument/2006/math" xmlns:v="urn:schemas-microsoft-com:vml" xmlns:wp14="http://schemas.microsoft.com/office/word/2010/wordprocessingDrawing" xmlns:wp="http://schemas.openxmlformats.org/drawingml/2006/wordprocessingDrawing" xmlns:w10="urn:schemas-microsoft-com:office:word" xmlns:w="http://schemas.openxmlformats.org/wordprocessingml/2006/main" xmlns:w14="http://schemas.microsoft.com/office/word/2010/wordml" xmlns:w15="http://schemas.microsoft.com/office/word/2012/wordml" xmlns:w16se="http://schemas.microsoft.com/office/word/2015/wordml/symex" xmlns:wpg="http://schemas.microsoft.com/office/word/2010/wordprocessingGroup" xmlns:wpi="http://schemas.microsoft.com/office/word/2010/wordprocessingInk" xmlns:wne="http://schemas.microsoft.com/office/word/2006/wordml" xmlns:wps="http://schemas.microsoft.com/office/word/2010/wordprocessingShape" mc:Ignorable="w14 w15 w16se wp14">
   <w:body>
     <w:p>
       <w:pPr>
@@ -431,13 +431,17 @@
       <w:pPr>
         <w:spacing w:after="0"/>
         <w:jc w:val="center"/>
+      </w:pPr>
+      <w:proofErr w:type="spellStart"/>
+      <w:r>
         <w:rPr>
           <w:b/>
           <w:color w:val="0070C0"/>
           <w:sz w:val="30"/>
           <w:szCs w:val="30"/>
         </w:rPr>
-      </w:pPr>
+        <w:t>Name</w:t>
+      </w:r>
       <w:r>
         <w:rPr>
           <w:b/>
@@ -445,30 +449,82 @@
           <w:sz w:val="30"/>
           <w:szCs w:val="30"/>
         </w:rPr>
-        <w:t>Name</w:t>
-      </w:r>
-      <w:proofErr w:type="gramStart"/>
+        <w:t>:__</w:t>
+      </w:r>
       <w:r>
         <w:rPr>
           <w:b/>
           <w:color w:val="0070C0"/>
           <w:sz w:val="30"/>
           <w:szCs w:val="30"/>
-        </w:rPr>
-        <w:t>:_</w:t>
-      </w:r>
-      <w:proofErr w:type="gramEnd"/>
+          <w:u w:val="single"/>
+        </w:rPr>
+        <w:t>Mark</w:t>
+      </w:r>
+      <w:proofErr w:type="spellEnd"/>
       <w:r>
         <w:rPr>
           <w:b/>
           <w:color w:val="0070C0"/>
           <w:sz w:val="30"/>
           <w:szCs w:val="30"/>
-        </w:rPr>
-        <w:t>___________________________________________________</w:t>
-      </w:r>
-    </w:p>
-    <w:p>
+          <w:u w:val="single"/>
+        </w:rPr>
+        <w:t xml:space="preserve"> </w:t>
+      </w:r>
+      <w:proofErr w:type="spellStart"/>
+      <w:r>
+        <w:rPr>
+          <w:b/>
+          <w:color w:val="0070C0"/>
+          <w:sz w:val="30"/>
+          <w:szCs w:val="30"/>
+          <w:u w:val="single"/>
+        </w:rPr>
+        <w:t>Levie</w:t>
+      </w:r>
+      <w:proofErr w:type="spellEnd"/>
+      <w:r>
+        <w:rPr>
+          <w:b/>
+          <w:color w:val="0070C0"/>
+          <w:sz w:val="30"/>
+          <w:szCs w:val="30"/>
+          <w:u w:val="single"/>
+        </w:rPr>
+        <w:t xml:space="preserve"> </w:t>
+      </w:r>
+      <w:proofErr w:type="spellStart"/>
+      <w:r>
+        <w:rPr>
+          <w:b/>
+          <w:color w:val="0070C0"/>
+          <w:sz w:val="30"/>
+          <w:szCs w:val="30"/>
+          <w:u w:val="single"/>
+        </w:rPr>
+        <w:t>Gumban</w:t>
+      </w:r>
+      <w:proofErr w:type="spellEnd"/>
+      <w:r>
+        <w:rPr>
+          <w:b/>
+          <w:color w:val="0070C0"/>
+          <w:sz w:val="30"/>
+          <w:szCs w:val="30"/>
+          <w:u w:val="single"/>
+        </w:rPr>
+        <w:t xml:space="preserve"> Mendoza</w:t>
+      </w:r>
+      <w:r>
+        <w:rPr>
+          <w:b/>
+          <w:color w:val="0070C0"/>
+          <w:sz w:val="30"/>
+          <w:szCs w:val="30"/>
+        </w:rPr>
+        <w:t>__</w:t>
+      </w:r>
       <w:r>
         <w:br w:type="page"/>
       </w:r>
@@ -1248,8 +1304,6 @@
         </w:rPr>
         <w:br w:type="page"/>
       </w:r>
-      <w:bookmarkStart w:id="0" w:name="_GoBack"/>
-      <w:bookmarkEnd w:id="0"/>
     </w:p>
     <w:p>
       <w:pPr>
@@ -1265,11 +1319,11 @@
       <w:pPr>
         <w:pStyle w:val="Heading1"/>
       </w:pPr>
-      <w:bookmarkStart w:id="1" w:name="_Toc466962712"/>
+      <w:bookmarkStart w:id="0" w:name="_Toc466962712"/>
       <w:r>
         <w:t>Problem Definition:</w:t>
       </w:r>
-      <w:bookmarkEnd w:id="1"/>
+      <w:bookmarkEnd w:id="0"/>
     </w:p>
     <w:p>
       <w:pPr>
@@ -1296,11 +1350,11 @@
           <w:numId w:val="3"/>
         </w:numPr>
       </w:pPr>
-      <w:bookmarkStart w:id="2" w:name="_Toc466962713"/>
+      <w:bookmarkStart w:id="1" w:name="_Toc466962713"/>
       <w:r>
         <w:t>Program it in MARS</w:t>
       </w:r>
-      <w:bookmarkEnd w:id="2"/>
+      <w:bookmarkEnd w:id="1"/>
     </w:p>
     <w:p>
       <w:pPr>
@@ -1310,11 +1364,11 @@
           <w:numId w:val="3"/>
         </w:numPr>
       </w:pPr>
-      <w:bookmarkStart w:id="3" w:name="_Toc466962714"/>
+      <w:bookmarkStart w:id="2" w:name="_Toc466962714"/>
       <w:r>
         <w:t>Explain its behavior</w:t>
       </w:r>
-      <w:bookmarkEnd w:id="3"/>
+      <w:bookmarkEnd w:id="2"/>
       <w:r>
         <w:t xml:space="preserve"> </w:t>
       </w:r>
@@ -1347,13 +1401,8 @@
       <w:pPr>
         <w:pStyle w:val="NormalWeb"/>
       </w:pPr>
-      <w:proofErr w:type="gramStart"/>
-      <w:r>
-        <w:t>print</w:t>
-      </w:r>
-      <w:proofErr w:type="gramEnd"/>
-      <w:r>
-        <w:t xml:space="preserve"> </w:t>
+      <w:r>
+        <w:t xml:space="preserve">print </w:t>
       </w:r>
       <w:r>
         <w:rPr>
@@ -1457,91 +1506,57 @@
           <w:szCs w:val="24"/>
         </w:rPr>
       </w:pPr>
-      <w:proofErr w:type="gramStart"/>
       <w:r>
         <w:rPr>
           <w:rFonts w:ascii="Courier New" w:eastAsia="Times New Roman" w:hAnsi="Courier New" w:cs="Courier New"/>
           <w:szCs w:val="24"/>
         </w:rPr>
-        <w:t>while</w:t>
-      </w:r>
-      <w:proofErr w:type="gramEnd"/>
-      <w:r>
+        <w:t>while i &lt;=10:</w:t>
+      </w:r>
+    </w:p>
+    <w:p>
+      <w:pPr>
         <w:rPr>
           <w:rFonts w:ascii="Courier New" w:eastAsia="Times New Roman" w:hAnsi="Courier New" w:cs="Courier New"/>
           <w:szCs w:val="24"/>
         </w:rPr>
-        <w:t xml:space="preserve"> i &lt;=10:</w:t>
-      </w:r>
-    </w:p>
-    <w:p>
-      <w:pPr>
+      </w:pPr>
+      <w:r>
         <w:rPr>
           <w:rFonts w:ascii="Courier New" w:eastAsia="Times New Roman" w:hAnsi="Courier New" w:cs="Courier New"/>
           <w:szCs w:val="24"/>
         </w:rPr>
-      </w:pPr>
-      <w:r>
+        <w:t xml:space="preserve">    print (i)</w:t>
+      </w:r>
+    </w:p>
+    <w:p>
+      <w:pPr>
         <w:rPr>
           <w:rFonts w:ascii="Courier New" w:eastAsia="Times New Roman" w:hAnsi="Courier New" w:cs="Courier New"/>
           <w:szCs w:val="24"/>
         </w:rPr>
-        <w:t xml:space="preserve">    </w:t>
-      </w:r>
-      <w:proofErr w:type="gramStart"/>
+      </w:pPr>
       <w:r>
         <w:rPr>
           <w:rFonts w:ascii="Courier New" w:eastAsia="Times New Roman" w:hAnsi="Courier New" w:cs="Courier New"/>
           <w:szCs w:val="24"/>
         </w:rPr>
-        <w:t>print</w:t>
-      </w:r>
-      <w:proofErr w:type="gramEnd"/>
-      <w:r>
+        <w:t xml:space="preserve">    i+=2</w:t>
+      </w:r>
+    </w:p>
+    <w:p>
+      <w:pPr>
         <w:rPr>
           <w:rFonts w:ascii="Courier New" w:eastAsia="Times New Roman" w:hAnsi="Courier New" w:cs="Courier New"/>
           <w:szCs w:val="24"/>
         </w:rPr>
-        <w:t xml:space="preserve"> (i)</w:t>
-      </w:r>
-    </w:p>
-    <w:p>
-      <w:pPr>
+      </w:pPr>
+      <w:r>
         <w:rPr>
           <w:rFonts w:ascii="Courier New" w:eastAsia="Times New Roman" w:hAnsi="Courier New" w:cs="Courier New"/>
           <w:szCs w:val="24"/>
         </w:rPr>
-      </w:pPr>
-      <w:r>
-        <w:rPr>
-          <w:rFonts w:ascii="Courier New" w:eastAsia="Times New Roman" w:hAnsi="Courier New" w:cs="Courier New"/>
-          <w:szCs w:val="24"/>
-        </w:rPr>
-        <w:t xml:space="preserve">    i+=2</w:t>
-      </w:r>
-    </w:p>
-    <w:p>
-      <w:pPr>
-        <w:rPr>
-          <w:rFonts w:ascii="Courier New" w:eastAsia="Times New Roman" w:hAnsi="Courier New" w:cs="Courier New"/>
-          <w:szCs w:val="24"/>
-        </w:rPr>
-      </w:pPr>
-      <w:proofErr w:type="gramStart"/>
-      <w:r>
-        <w:rPr>
-          <w:rFonts w:ascii="Courier New" w:eastAsia="Times New Roman" w:hAnsi="Courier New" w:cs="Courier New"/>
-          <w:szCs w:val="24"/>
-        </w:rPr>
-        <w:t>print</w:t>
-      </w:r>
-      <w:proofErr w:type="gramEnd"/>
-      <w:r>
-        <w:rPr>
-          <w:rFonts w:ascii="Courier New" w:eastAsia="Times New Roman" w:hAnsi="Courier New" w:cs="Courier New"/>
-          <w:szCs w:val="24"/>
-        </w:rPr>
-        <w:t xml:space="preserve"> ("Goodbye!")</w:t>
+        <w:t>print ("Goodbye!")</w:t>
       </w:r>
     </w:p>
     <w:p>
@@ -1604,7 +1619,7 @@
       <w:pPr>
         <w:pStyle w:val="Heading1"/>
       </w:pPr>
-      <w:bookmarkStart w:id="4" w:name="_Toc466962715"/>
+      <w:bookmarkStart w:id="3" w:name="_Toc466962715"/>
       <w:r>
         <w:t xml:space="preserve">MARS </w:t>
       </w:r>
@@ -1612,9 +1627,54 @@
         <w:t xml:space="preserve">Commented </w:t>
       </w:r>
       <w:r>
-        <w:t>Source Code:</w:t>
-      </w:r>
-      <w:bookmarkEnd w:id="4"/>
+        <w:t>So</w:t>
+      </w:r>
+      <w:r>
+        <w:t>urce Code:</w:t>
+      </w:r>
+    </w:p>
+    <w:p>
+      <w:r>
+        <w:t>Part A</w:t>
+      </w:r>
+    </w:p>
+    <w:bookmarkStart w:id="4" w:name="_MON_1541171758"/>
+    <w:bookmarkEnd w:id="4"/>
+    <w:p>
+      <w:r>
+        <w:object w:dxaOrig="9360" w:dyaOrig="7015">
+          <v:shapetype id="_x0000_t75" coordsize="21600,21600" o:spt="75" o:preferrelative="t" path="m@4@5l@4@11@9@11@9@5xe" filled="f" stroked="f">
+            <v:stroke joinstyle="miter"/>
+            <v:formulas>
+              <v:f eqn="if lineDrawn pixelLineWidth 0"/>
+              <v:f eqn="sum @0 1 0"/>
+              <v:f eqn="sum 0 0 @1"/>
+              <v:f eqn="prod @2 1 2"/>
+              <v:f eqn="prod @3 21600 pixelWidth"/>
+              <v:f eqn="prod @3 21600 pixelHeight"/>
+              <v:f eqn="sum @0 0 1"/>
+              <v:f eqn="prod @6 1 2"/>
+              <v:f eqn="prod @7 21600 pixelWidth"/>
+              <v:f eqn="sum @8 21600 0"/>
+              <v:f eqn="prod @7 21600 pixelHeight"/>
+              <v:f eqn="sum @10 21600 0"/>
+            </v:formulas>
+            <v:path o:extrusionok="f" gradientshapeok="t" o:connecttype="rect"/>
+            <o:lock v:ext="edit" aspectratio="t"/>
+          </v:shapetype>
+          <v:shape id="_x0000_i1048" type="#_x0000_t75" style="width:468.45pt;height:350.65pt" o:ole="">
+            <v:imagedata r:id="rId7" o:title=""/>
+          </v:shape>
+          <o:OLEObject Type="Embed" ProgID="Word.OpenDocumentText.12" ShapeID="_x0000_i1048" DrawAspect="Content" ObjectID="_1541172768" r:id="rId8"/>
+        </w:object>
+      </w:r>
+      <w:r>
+        <w:br/>
+      </w:r>
+      <w:bookmarkEnd w:id="3"/>
+      <w:r>
+        <w:t xml:space="preserve"> </w:t>
+      </w:r>
     </w:p>
     <w:p>
       <w:r>
@@ -1622,12 +1682,41 @@
       </w:r>
     </w:p>
     <w:p>
+      <w:r>
+        <w:lastRenderedPageBreak/>
+        <w:t>Part B</w:t>
+      </w:r>
+      <w:r>
+        <w:br/>
+      </w:r>
+      <w:r>
+        <w:br/>
+      </w:r>
+      <w:bookmarkStart w:id="5" w:name="_GoBack"/>
+      <w:bookmarkStart w:id="6" w:name="_MON_1541171887"/>
+      <w:bookmarkEnd w:id="6"/>
+      <w:r>
+        <w:object w:dxaOrig="10800" w:dyaOrig="4525">
+          <v:shape id="_x0000_i1051" type="#_x0000_t75" style="width:540.45pt;height:226.3pt" o:ole="">
+            <v:imagedata r:id="rId9" o:title=""/>
+          </v:shape>
+          <o:OLEObject Type="Embed" ProgID="Word.OpenDocumentText.12" ShapeID="_x0000_i1051" DrawAspect="Content" ObjectID="_1541172769" r:id="rId10"/>
+        </w:object>
+      </w:r>
+      <w:bookmarkEnd w:id="5"/>
+    </w:p>
+    <w:p>
+      <w:r>
+        <w:br w:type="page"/>
+      </w:r>
+    </w:p>
+    <w:p/>
+    <w:p>
       <w:pPr>
         <w:pStyle w:val="Heading1"/>
       </w:pPr>
-      <w:bookmarkStart w:id="5" w:name="_Toc466962716"/>
-      <w:r>
-        <w:lastRenderedPageBreak/>
+      <w:bookmarkStart w:id="7" w:name="_Toc466962716"/>
+      <w:r>
         <w:t>Snapshot Outputs</w:t>
       </w:r>
       <w:r>
@@ -1636,7 +1725,7 @@
       <w:r>
         <w:t>:</w:t>
       </w:r>
-      <w:bookmarkEnd w:id="5"/>
+      <w:bookmarkEnd w:id="7"/>
     </w:p>
     <w:p>
       <w:pPr>
@@ -1646,11 +1735,115 @@
           <w:numId w:val="5"/>
         </w:numPr>
       </w:pPr>
-      <w:bookmarkStart w:id="6" w:name="_Toc466962717"/>
+      <w:bookmarkStart w:id="8" w:name="_Toc466962717"/>
       <w:r>
         <w:t>Register Picture</w:t>
       </w:r>
-      <w:bookmarkEnd w:id="6"/>
+      <w:bookmarkEnd w:id="8"/>
+    </w:p>
+    <w:p>
+      <w:r>
+        <w:t>Part A</w:t>
+      </w:r>
+    </w:p>
+    <w:p>
+      <w:r>
+        <w:rPr>
+          <w:noProof/>
+        </w:rPr>
+        <w:drawing>
+          <wp:inline distT="0" distB="0" distL="0" distR="0" wp14:anchorId="2498232B" wp14:editId="7B84C856">
+            <wp:extent cx="4600575" cy="5572125"/>
+            <wp:effectExtent l="0" t="0" r="9525" b="9525"/>
+            <wp:docPr id="1" name="Picture 1"/>
+            <wp:cNvGraphicFramePr>
+              <a:graphicFrameLocks xmlns:a="http://schemas.openxmlformats.org/drawingml/2006/main" noChangeAspect="1"/>
+            </wp:cNvGraphicFramePr>
+            <a:graphic xmlns:a="http://schemas.openxmlformats.org/drawingml/2006/main">
+              <a:graphicData uri="http://schemas.openxmlformats.org/drawingml/2006/picture">
+                <pic:pic xmlns:pic="http://schemas.openxmlformats.org/drawingml/2006/picture">
+                  <pic:nvPicPr>
+                    <pic:cNvPr id="1" name=""/>
+                    <pic:cNvPicPr/>
+                  </pic:nvPicPr>
+                  <pic:blipFill>
+                    <a:blip r:embed="rId11"/>
+                    <a:stretch>
+                      <a:fillRect/>
+                    </a:stretch>
+                  </pic:blipFill>
+                  <pic:spPr>
+                    <a:xfrm>
+                      <a:off x="0" y="0"/>
+                      <a:ext cx="4600575" cy="5572125"/>
+                    </a:xfrm>
+                    <a:prstGeom prst="rect">
+                      <a:avLst/>
+                    </a:prstGeom>
+                  </pic:spPr>
+                </pic:pic>
+              </a:graphicData>
+            </a:graphic>
+          </wp:inline>
+        </w:drawing>
+      </w:r>
+    </w:p>
+    <w:p>
+      <w:r>
+        <w:br w:type="page"/>
+      </w:r>
+    </w:p>
+    <w:p>
+      <w:r>
+        <w:lastRenderedPageBreak/>
+        <w:t>Part B</w:t>
+      </w:r>
+      <w:r>
+        <w:br/>
+      </w:r>
+      <w:r>
+        <w:br/>
+      </w:r>
+      <w:r>
+        <w:rPr>
+          <w:noProof/>
+        </w:rPr>
+        <w:drawing>
+          <wp:inline distT="0" distB="0" distL="0" distR="0" wp14:anchorId="70C9D746" wp14:editId="6EA18737">
+            <wp:extent cx="5943600" cy="5355590"/>
+            <wp:effectExtent l="0" t="0" r="0" b="0"/>
+            <wp:docPr id="6" name="Picture 6"/>
+            <wp:cNvGraphicFramePr>
+              <a:graphicFrameLocks xmlns:a="http://schemas.openxmlformats.org/drawingml/2006/main" noChangeAspect="1"/>
+            </wp:cNvGraphicFramePr>
+            <a:graphic xmlns:a="http://schemas.openxmlformats.org/drawingml/2006/main">
+              <a:graphicData uri="http://schemas.openxmlformats.org/drawingml/2006/picture">
+                <pic:pic xmlns:pic="http://schemas.openxmlformats.org/drawingml/2006/picture">
+                  <pic:nvPicPr>
+                    <pic:cNvPr id="1" name=""/>
+                    <pic:cNvPicPr/>
+                  </pic:nvPicPr>
+                  <pic:blipFill>
+                    <a:blip r:embed="rId12"/>
+                    <a:stretch>
+                      <a:fillRect/>
+                    </a:stretch>
+                  </pic:blipFill>
+                  <pic:spPr>
+                    <a:xfrm>
+                      <a:off x="0" y="0"/>
+                      <a:ext cx="5943600" cy="5355590"/>
+                    </a:xfrm>
+                    <a:prstGeom prst="rect">
+                      <a:avLst/>
+                    </a:prstGeom>
+                  </pic:spPr>
+                </pic:pic>
+              </a:graphicData>
+            </a:graphic>
+          </wp:inline>
+        </w:drawing>
+      </w:r>
     </w:p>
     <w:p>
       <w:pPr>
@@ -1673,12 +1866,64 @@
           <w:numId w:val="5"/>
         </w:numPr>
       </w:pPr>
-      <w:bookmarkStart w:id="7" w:name="_Toc466962718"/>
+      <w:bookmarkStart w:id="9" w:name="_Toc466962718"/>
       <w:r>
         <w:lastRenderedPageBreak/>
         <w:t>Memory Picture</w:t>
       </w:r>
-      <w:bookmarkEnd w:id="7"/>
+      <w:bookmarkEnd w:id="9"/>
+    </w:p>
+    <w:p>
+      <w:r>
+        <w:t>Part A</w:t>
+      </w:r>
+    </w:p>
+    <w:p>
+      <w:r>
+        <w:rPr>
+          <w:noProof/>
+        </w:rPr>
+        <w:drawing>
+          <wp:inline distT="0" distB="0" distL="0" distR="0" wp14:anchorId="6F73334C" wp14:editId="4C8A7A7A">
+            <wp:extent cx="5943600" cy="1270635"/>
+            <wp:effectExtent l="0" t="0" r="0" b="5715"/>
+            <wp:docPr id="4" name="Picture 4"/>
+            <wp:cNvGraphicFramePr>
+              <a:graphicFrameLocks xmlns:a="http://schemas.openxmlformats.org/drawingml/2006/main" noChangeAspect="1"/>
+            </wp:cNvGraphicFramePr>
+            <a:graphic xmlns:a="http://schemas.openxmlformats.org/drawingml/2006/main">
+              <a:graphicData uri="http://schemas.openxmlformats.org/drawingml/2006/picture">
+                <pic:pic xmlns:pic="http://schemas.openxmlformats.org/drawingml/2006/picture">
+                  <pic:nvPicPr>
+                    <pic:cNvPr id="1" name=""/>
+                    <pic:cNvPicPr/>
+                  </pic:nvPicPr>
+                  <pic:blipFill>
+                    <a:blip r:embed="rId13"/>
+                    <a:stretch>
+                      <a:fillRect/>
+                    </a:stretch>
+                  </pic:blipFill>
+                  <pic:spPr>
+                    <a:xfrm>
+                      <a:off x="0" y="0"/>
+                      <a:ext cx="5943600" cy="1270635"/>
+                    </a:xfrm>
+                    <a:prstGeom prst="rect">
+                      <a:avLst/>
+                    </a:prstGeom>
+                  </pic:spPr>
+                </pic:pic>
+              </a:graphicData>
+            </a:graphic>
+          </wp:inline>
+        </w:drawing>
+      </w:r>
+    </w:p>
+    <w:p>
+      <w:r>
+        <w:t>Part B</w:t>
+      </w:r>
     </w:p>
     <w:p>
       <w:pPr>
@@ -1689,6 +1934,46 @@
           <w:szCs w:val="26"/>
         </w:rPr>
       </w:pPr>
+      <w:r>
+        <w:rPr>
+          <w:noProof/>
+        </w:rPr>
+        <w:drawing>
+          <wp:inline distT="0" distB="0" distL="0" distR="0" wp14:anchorId="1BA06D0E" wp14:editId="36CADBBC">
+            <wp:extent cx="5943600" cy="977900"/>
+            <wp:effectExtent l="0" t="0" r="0" b="0"/>
+            <wp:docPr id="8" name="Picture 8"/>
+            <wp:cNvGraphicFramePr>
+              <a:graphicFrameLocks xmlns:a="http://schemas.openxmlformats.org/drawingml/2006/main" noChangeAspect="1"/>
+            </wp:cNvGraphicFramePr>
+            <a:graphic xmlns:a="http://schemas.openxmlformats.org/drawingml/2006/main">
+              <a:graphicData uri="http://schemas.openxmlformats.org/drawingml/2006/picture">
+                <pic:pic xmlns:pic="http://schemas.openxmlformats.org/drawingml/2006/picture">
+                  <pic:nvPicPr>
+                    <pic:cNvPr id="1" name=""/>
+                    <pic:cNvPicPr/>
+                  </pic:nvPicPr>
+                  <pic:blipFill>
+                    <a:blip r:embed="rId14"/>
+                    <a:stretch>
+                      <a:fillRect/>
+                    </a:stretch>
+                  </pic:blipFill>
+                  <pic:spPr>
+                    <a:xfrm>
+                      <a:off x="0" y="0"/>
+                      <a:ext cx="5943600" cy="977900"/>
+                    </a:xfrm>
+                    <a:prstGeom prst="rect">
+                      <a:avLst/>
+                    </a:prstGeom>
+                  </pic:spPr>
+                </pic:pic>
+              </a:graphicData>
+            </a:graphic>
+          </wp:inline>
+        </w:drawing>
+      </w:r>
       <w:r>
         <w:br w:type="page"/>
       </w:r>
@@ -1701,12 +1986,113 @@
           <w:numId w:val="5"/>
         </w:numPr>
       </w:pPr>
-      <w:bookmarkStart w:id="8" w:name="_Toc466962719"/>
+      <w:bookmarkStart w:id="10" w:name="_Toc466962719"/>
       <w:r>
         <w:lastRenderedPageBreak/>
         <w:t>Console Picture:</w:t>
       </w:r>
-      <w:bookmarkEnd w:id="8"/>
+      <w:bookmarkEnd w:id="10"/>
+    </w:p>
+    <w:p>
+      <w:r>
+        <w:t>Part A</w:t>
+      </w:r>
+      <w:r>
+        <w:br/>
+      </w:r>
+    </w:p>
+    <w:p>
+      <w:r>
+        <w:rPr>
+          <w:noProof/>
+        </w:rPr>
+        <w:drawing>
+          <wp:inline distT="0" distB="0" distL="0" distR="0" wp14:anchorId="4E4029F3" wp14:editId="363D8081">
+            <wp:extent cx="5943600" cy="1190625"/>
+            <wp:effectExtent l="0" t="0" r="0" b="9525"/>
+            <wp:docPr id="5" name="Picture 5"/>
+            <wp:cNvGraphicFramePr>
+              <a:graphicFrameLocks xmlns:a="http://schemas.openxmlformats.org/drawingml/2006/main" noChangeAspect="1"/>
+            </wp:cNvGraphicFramePr>
+            <a:graphic xmlns:a="http://schemas.openxmlformats.org/drawingml/2006/main">
+              <a:graphicData uri="http://schemas.openxmlformats.org/drawingml/2006/picture">
+                <pic:pic xmlns:pic="http://schemas.openxmlformats.org/drawingml/2006/picture">
+                  <pic:nvPicPr>
+                    <pic:cNvPr id="1" name=""/>
+                    <pic:cNvPicPr/>
+                  </pic:nvPicPr>
+                  <pic:blipFill>
+                    <a:blip r:embed="rId15"/>
+                    <a:stretch>
+                      <a:fillRect/>
+                    </a:stretch>
+                  </pic:blipFill>
+                  <pic:spPr>
+                    <a:xfrm>
+                      <a:off x="0" y="0"/>
+                      <a:ext cx="5943600" cy="1190625"/>
+                    </a:xfrm>
+                    <a:prstGeom prst="rect">
+                      <a:avLst/>
+                    </a:prstGeom>
+                  </pic:spPr>
+                </pic:pic>
+              </a:graphicData>
+            </a:graphic>
+          </wp:inline>
+        </w:drawing>
+      </w:r>
+    </w:p>
+    <w:p>
+      <w:r>
+        <w:t>Part B</w:t>
+      </w:r>
+      <w:r>
+        <w:br/>
+      </w:r>
+      <w:r>
+        <w:br/>
+      </w:r>
+      <w:r>
+        <w:rPr>
+          <w:noProof/>
+        </w:rPr>
+        <w:drawing>
+          <wp:inline distT="0" distB="0" distL="0" distR="0" wp14:anchorId="5E915598" wp14:editId="33DD3854">
+            <wp:extent cx="5943600" cy="1195705"/>
+            <wp:effectExtent l="0" t="0" r="0" b="4445"/>
+            <wp:docPr id="9" name="Picture 9"/>
+            <wp:cNvGraphicFramePr>
+              <a:graphicFrameLocks xmlns:a="http://schemas.openxmlformats.org/drawingml/2006/main" noChangeAspect="1"/>
+            </wp:cNvGraphicFramePr>
+            <a:graphic xmlns:a="http://schemas.openxmlformats.org/drawingml/2006/main">
+              <a:graphicData uri="http://schemas.openxmlformats.org/drawingml/2006/picture">
+                <pic:pic xmlns:pic="http://schemas.openxmlformats.org/drawingml/2006/picture">
+                  <pic:nvPicPr>
+                    <pic:cNvPr id="1" name=""/>
+                    <pic:cNvPicPr/>
+                  </pic:nvPicPr>
+                  <pic:blipFill>
+                    <a:blip r:embed="rId16"/>
+                    <a:stretch>
+                      <a:fillRect/>
+                    </a:stretch>
+                  </pic:blipFill>
+                  <pic:spPr>
+                    <a:xfrm>
+                      <a:off x="0" y="0"/>
+                      <a:ext cx="5943600" cy="1195705"/>
+                    </a:xfrm>
+                    <a:prstGeom prst="rect">
+                      <a:avLst/>
+                    </a:prstGeom>
+                  </pic:spPr>
+                </pic:pic>
+              </a:graphicData>
+            </a:graphic>
+          </wp:inline>
+        </w:drawing>
+      </w:r>
     </w:p>
     <w:p>
       <w:pPr>
@@ -1725,12 +2111,53 @@
       <w:pPr>
         <w:pStyle w:val="Heading1"/>
       </w:pPr>
-      <w:bookmarkStart w:id="9" w:name="_Toc466962720"/>
+      <w:bookmarkStart w:id="11" w:name="_Toc466962720"/>
       <w:r>
         <w:lastRenderedPageBreak/>
         <w:t>Problem Explanation and behavior.</w:t>
       </w:r>
-      <w:bookmarkEnd w:id="9"/>
+      <w:bookmarkEnd w:id="11"/>
+    </w:p>
+    <w:p>
+      <w:r>
+        <w:t xml:space="preserve">The problem asks us to translate </w:t>
+      </w:r>
+      <w:r>
+        <w:t>5 lines of python code into MIPS assembly, and within the original python code the 2 and increments + 2 up until 10 is printed.</w:t>
+      </w:r>
+      <w:r>
+        <w:br/>
+      </w:r>
+    </w:p>
+    <w:p>
+      <w:r>
+        <w:t>For the second part of the problem, the problem asks us instead of printing it out, it wants us to store the 2 and it’s increments into memory.</w:t>
+      </w:r>
+      <w:r>
+        <w:br/>
+      </w:r>
+      <w:r>
+        <w:br/>
+      </w:r>
+    </w:p>
+    <w:p>
+      <w:pPr>
+        <w:pStyle w:val="Heading2"/>
+      </w:pPr>
+      <w:r>
+        <w:t>Behavior:</w:t>
+      </w:r>
+      <w:r>
+        <w:br/>
+      </w:r>
+    </w:p>
+    <w:p>
+      <w:r>
+        <w:t>The program starts off at 2, and using a loop increments that number by 2 until we get to 10</w:t>
+      </w:r>
+      <w:r>
+        <w:t>, and depending on the part we print out the results of the increment or store it in the memory, and if we store it in memory the index where we are writing to is incremented in each loop.</w:t>
+      </w:r>
       <w:r>
         <w:br w:type="page"/>
       </w:r>
@@ -1747,7 +2174,7 @@
 </file>
 
 <file path=word/numbering.xml><?xml version="1.0" encoding="utf-8"?>
-<w:numbering xmlns:wpc="http://schemas.microsoft.com/office/word/2010/wordprocessingCanvas" xmlns:mc="http://schemas.openxmlformats.org/markup-compatibility/2006" xmlns:o="urn:schemas-microsoft-com:office:office" xmlns:r="http://schemas.openxmlformats.org/officeDocument/2006/relationships" xmlns:m="http://schemas.openxmlformats.org/officeDocument/2006/math" xmlns:v="urn:schemas-microsoft-com:vml" xmlns:wp14="http://schemas.microsoft.com/office/word/2010/wordprocessingDrawing" xmlns:wp="http://schemas.openxmlformats.org/drawingml/2006/wordprocessingDrawing" xmlns:w10="urn:schemas-microsoft-com:office:word" xmlns:w="http://schemas.openxmlformats.org/wordprocessingml/2006/main" xmlns:w14="http://schemas.microsoft.com/office/word/2010/wordml" xmlns:w15="http://schemas.microsoft.com/office/word/2012/wordml" xmlns:wpg="http://schemas.microsoft.com/office/word/2010/wordprocessingGroup" xmlns:wpi="http://schemas.microsoft.com/office/word/2010/wordprocessingInk" xmlns:wne="http://schemas.microsoft.com/office/word/2006/wordml" xmlns:wps="http://schemas.microsoft.com/office/word/2010/wordprocessingShape" mc:Ignorable="w14 w15 wp14">
+<w:numbering xmlns:wpc="http://schemas.microsoft.com/office/word/2010/wordprocessingCanvas" xmlns:cx="http://schemas.microsoft.com/office/drawing/2014/chartex" xmlns:cx1="http://schemas.microsoft.com/office/drawing/2015/9/8/chartex" xmlns:cx2="http://schemas.microsoft.com/office/drawing/2015/10/21/chartex" xmlns:cx3="http://schemas.microsoft.com/office/drawing/2016/5/9/chartex" xmlns:cx4="http://schemas.microsoft.com/office/drawing/2016/5/10/chartex" xmlns:cx5="http://schemas.microsoft.com/office/drawing/2016/5/11/chartex" xmlns:mc="http://schemas.openxmlformats.org/markup-compatibility/2006" xmlns:o="urn:schemas-microsoft-com:office:office" xmlns:r="http://schemas.openxmlformats.org/officeDocument/2006/relationships" xmlns:m="http://schemas.openxmlformats.org/officeDocument/2006/math" xmlns:v="urn:schemas-microsoft-com:vml" xmlns:wp14="http://schemas.microsoft.com/office/word/2010/wordprocessingDrawing" xmlns:wp="http://schemas.openxmlformats.org/drawingml/2006/wordprocessingDrawing" xmlns:w10="urn:schemas-microsoft-com:office:word" xmlns:w="http://schemas.openxmlformats.org/wordprocessingml/2006/main" xmlns:w14="http://schemas.microsoft.com/office/word/2010/wordml" xmlns:w15="http://schemas.microsoft.com/office/word/2012/wordml" xmlns:w16se="http://schemas.microsoft.com/office/word/2015/wordml/symex" xmlns:wpg="http://schemas.microsoft.com/office/word/2010/wordprocessingGroup" xmlns:wpi="http://schemas.microsoft.com/office/word/2010/wordprocessingInk" xmlns:wne="http://schemas.microsoft.com/office/word/2006/wordml" xmlns:wps="http://schemas.microsoft.com/office/word/2010/wordprocessingShape" mc:Ignorable="w14 w15 w16se wp14">
   <w:abstractNum w:abstractNumId="0" w15:restartNumberingAfterBreak="0">
     <w:nsid w:val="02371BDE"/>
     <w:multiLevelType w:val="hybridMultilevel"/>
@@ -2396,7 +2823,7 @@
 </file>
 
 <file path=word/styles.xml><?xml version="1.0" encoding="utf-8"?>
-<w:styles xmlns:mc="http://schemas.openxmlformats.org/markup-compatibility/2006" xmlns:r="http://schemas.openxmlformats.org/officeDocument/2006/relationships" xmlns:w="http://schemas.openxmlformats.org/wordprocessingml/2006/main" xmlns:w14="http://schemas.microsoft.com/office/word/2010/wordml" xmlns:w15="http://schemas.microsoft.com/office/word/2012/wordml" mc:Ignorable="w14 w15">
+<w:styles xmlns:mc="http://schemas.openxmlformats.org/markup-compatibility/2006" xmlns:r="http://schemas.openxmlformats.org/officeDocument/2006/relationships" xmlns:w="http://schemas.openxmlformats.org/wordprocessingml/2006/main" xmlns:w14="http://schemas.microsoft.com/office/word/2010/wordml" xmlns:w15="http://schemas.microsoft.com/office/word/2012/wordml" xmlns:w16se="http://schemas.microsoft.com/office/word/2015/wordml/symex" mc:Ignorable="w14 w15 w16se">
   <w:docDefaults>
     <w:rPrDefault>
       <w:rPr>
@@ -2412,7 +2839,7 @@
       </w:pPr>
     </w:pPrDefault>
   </w:docDefaults>
-  <w:latentStyles w:defLockedState="0" w:defUIPriority="99" w:defSemiHidden="0" w:defUnhideWhenUsed="0" w:defQFormat="0" w:count="371">
+  <w:latentStyles w:defLockedState="0" w:defUIPriority="99" w:defSemiHidden="0" w:defUnhideWhenUsed="0" w:defQFormat="0" w:count="374">
     <w:lsdException w:name="Normal" w:uiPriority="0" w:qFormat="1"/>
     <w:lsdException w:name="heading 1" w:uiPriority="9" w:qFormat="1"/>
     <w:lsdException w:name="heading 2" w:semiHidden="1" w:uiPriority="9" w:unhideWhenUsed="1" w:qFormat="1"/>
@@ -2518,7 +2945,6 @@
     <w:lsdException w:name="HTML Sample" w:semiHidden="1" w:unhideWhenUsed="1"/>
     <w:lsdException w:name="HTML Typewriter" w:semiHidden="1" w:unhideWhenUsed="1"/>
     <w:lsdException w:name="HTML Variable" w:semiHidden="1" w:unhideWhenUsed="1"/>
-    <w:lsdException w:name="Normal Table" w:semiHidden="1" w:unhideWhenUsed="1"/>
     <w:lsdException w:name="annotation subject" w:semiHidden="1" w:unhideWhenUsed="1"/>
     <w:lsdException w:name="No List" w:semiHidden="1" w:unhideWhenUsed="1"/>
     <w:lsdException w:name="Outline List 1" w:semiHidden="1" w:unhideWhenUsed="1"/>
@@ -2563,7 +2989,6 @@
     <w:lsdException w:name="Table Professional" w:semiHidden="1" w:unhideWhenUsed="1"/>
     <w:lsdException w:name="Table Subtle 1" w:semiHidden="1" w:unhideWhenUsed="1"/>
     <w:lsdException w:name="Table Subtle 2" w:semiHidden="1" w:unhideWhenUsed="1"/>
-    <w:lsdException w:name="Table Web 1" w:semiHidden="1" w:unhideWhenUsed="1"/>
     <w:lsdException w:name="Table Web 2" w:semiHidden="1" w:unhideWhenUsed="1"/>
     <w:lsdException w:name="Table Web 3" w:semiHidden="1" w:unhideWhenUsed="1"/>
     <w:lsdException w:name="Balloon Text" w:semiHidden="1" w:unhideWhenUsed="1"/>
@@ -2784,6 +3209,9 @@
     <w:lsdException w:name="List Table 5 Dark Accent 6" w:uiPriority="50"/>
     <w:lsdException w:name="List Table 6 Colorful Accent 6" w:uiPriority="51"/>
     <w:lsdException w:name="List Table 7 Colorful Accent 6" w:uiPriority="52"/>
+    <w:lsdException w:name="Mention" w:semiHidden="1" w:unhideWhenUsed="1"/>
+    <w:lsdException w:name="Smart Hyperlink" w:semiHidden="1" w:unhideWhenUsed="1"/>
+    <w:lsdException w:name="Hashtag" w:semiHidden="1" w:unhideWhenUsed="1"/>
   </w:latentStyles>
   <w:style w:type="paragraph" w:default="1" w:styleId="Normal">
     <w:name w:val="Normal"/>
@@ -3289,7 +3717,7 @@
 </file>
 
 <file path=customXml/itemProps1.xml><?xml version="1.0" encoding="utf-8"?>
-<ds:datastoreItem xmlns:ds="http://schemas.openxmlformats.org/officeDocument/2006/customXml" ds:itemID="{9F9C9861-37D5-45B8-BDD3-4750208AB8C1}">
+<ds:datastoreItem xmlns:ds="http://schemas.openxmlformats.org/officeDocument/2006/customXml" ds:itemID="{06929108-1566-40F9-943F-A1DC156611DA}">
   <ds:schemaRefs>
     <ds:schemaRef ds:uri="http://schemas.openxmlformats.org/officeDocument/2006/bibliography"/>
   </ds:schemaRefs>

</xml_diff>